<commit_message>
scaling pictures and adding ambulatory.php
</commit_message>
<xml_diff>
--- a/altri documenti/TODOSitoCSM.docx
+++ b/altri documenti/TODOSitoCSM.docx
@@ -618,23 +618,72 @@
         </w:rPr>
       </w:pPr>
       <w:r>
+        <w:rPr>
+          <w:color w:val="FF0000"/>
+          <w:sz w:val="20"/>
+          <w:szCs w:val="20"/>
+        </w:rPr>
+      </w:r>
+    </w:p>
+    <w:p>
+      <w:pPr>
+        <w:pStyle w:val="Normal"/>
+        <w:rPr>
+          <w:sz w:val="20"/>
+          <w:szCs w:val="20"/>
+        </w:rPr>
+      </w:pPr>
+      <w:r>
+        <w:rPr>
+          <w:sz w:val="20"/>
+          <w:szCs w:val="20"/>
+        </w:rPr>
+        <w:t>Rossini Alessandro</w:t>
+      </w:r>
+    </w:p>
+    <w:p>
+      <w:pPr>
+        <w:pStyle w:val="Normal"/>
+        <w:rPr>
+          <w:sz w:val="20"/>
+          <w:szCs w:val="20"/>
+        </w:rPr>
+      </w:pPr>
+      <w:r>
+        <w:rPr>
+          <w:sz w:val="20"/>
+          <w:szCs w:val="20"/>
+        </w:rPr>
+        <w:t>Sesana Luigi</w:t>
+      </w:r>
+    </w:p>
+    <w:p>
+      <w:pPr>
+        <w:pStyle w:val="Normal"/>
+        <w:rPr>
+          <w:sz w:val="20"/>
+          <w:szCs w:val="20"/>
+        </w:rPr>
+      </w:pPr>
+      <w:r>
+        <w:rPr>
+          <w:sz w:val="20"/>
+          <w:szCs w:val="20"/>
+        </w:rPr>
+        <w:t>Pelizzari Caludio</w:t>
+      </w:r>
+    </w:p>
+    <w:p>
+      <w:pPr>
+        <w:pStyle w:val="Normal"/>
         <w:rPr/>
-      </w:r>
-    </w:p>
-    <w:p>
-      <w:pPr>
-        <w:pStyle w:val="Normal"/>
-        <w:rPr>
-          <w:sz w:val="20"/>
-          <w:szCs w:val="20"/>
-        </w:rPr>
-      </w:pPr>
-      <w:r>
-        <w:rPr>
-          <w:sz w:val="20"/>
-          <w:szCs w:val="20"/>
-        </w:rPr>
-        <w:t>Rossini Alessandro</w:t>
+      </w:pPr>
+      <w:r>
+        <w:rPr>
+          <w:sz w:val="20"/>
+          <w:szCs w:val="20"/>
+        </w:rPr>
+        <w:t>Ambulatorio Medicina Dello Sport</w:t>
       </w:r>
     </w:p>
     <w:p>
@@ -647,55 +696,7 @@
           <w:sz w:val="20"/>
           <w:szCs w:val="20"/>
         </w:rPr>
-        <w:t>Del Boca Gregorio</w:t>
-      </w:r>
-    </w:p>
-    <w:p>
-      <w:pPr>
-        <w:pStyle w:val="Normal"/>
-        <w:rPr>
-          <w:sz w:val="20"/>
-          <w:szCs w:val="20"/>
-        </w:rPr>
-      </w:pPr>
-      <w:r>
-        <w:rPr>
-          <w:sz w:val="20"/>
-          <w:szCs w:val="20"/>
-        </w:rPr>
-        <w:t>Sesana Luigi</w:t>
-      </w:r>
-    </w:p>
-    <w:p>
-      <w:pPr>
-        <w:pStyle w:val="Normal"/>
-        <w:rPr>
-          <w:sz w:val="20"/>
-          <w:szCs w:val="20"/>
-        </w:rPr>
-      </w:pPr>
-      <w:r>
-        <w:rPr>
-          <w:sz w:val="20"/>
-          <w:szCs w:val="20"/>
-        </w:rPr>
-        <w:t>Pelizzari Caludio</w:t>
-      </w:r>
-    </w:p>
-    <w:p>
-      <w:pPr>
-        <w:pStyle w:val="Normal"/>
-        <w:rPr>
-          <w:sz w:val="20"/>
-          <w:szCs w:val="20"/>
-        </w:rPr>
-      </w:pPr>
-      <w:r>
-        <w:rPr>
-          <w:sz w:val="20"/>
-          <w:szCs w:val="20"/>
-        </w:rPr>
-        <w:t>Ambulatorio Medicina Dello Sport</w:t>
+        <w:t>Urologia e andrologia e’ troppo piccola</w:t>
       </w:r>
     </w:p>
     <w:p>
@@ -2355,6 +2356,512 @@
       <w:rFonts w:cs="OpenSymbol"/>
     </w:rPr>
   </w:style>
+  <w:style w:type="character" w:styleId="ListLabel91">
+    <w:name w:val="ListLabel 91"/>
+    <w:qFormat/>
+    <w:rPr>
+      <w:rFonts w:cs="OpenSymbol"/>
+    </w:rPr>
+  </w:style>
+  <w:style w:type="character" w:styleId="ListLabel92">
+    <w:name w:val="ListLabel 92"/>
+    <w:qFormat/>
+    <w:rPr>
+      <w:rFonts w:cs="OpenSymbol"/>
+    </w:rPr>
+  </w:style>
+  <w:style w:type="character" w:styleId="ListLabel93">
+    <w:name w:val="ListLabel 93"/>
+    <w:qFormat/>
+    <w:rPr>
+      <w:rFonts w:cs="OpenSymbol"/>
+    </w:rPr>
+  </w:style>
+  <w:style w:type="character" w:styleId="ListLabel94">
+    <w:name w:val="ListLabel 94"/>
+    <w:qFormat/>
+    <w:rPr>
+      <w:rFonts w:cs="OpenSymbol"/>
+    </w:rPr>
+  </w:style>
+  <w:style w:type="character" w:styleId="ListLabel95">
+    <w:name w:val="ListLabel 95"/>
+    <w:qFormat/>
+    <w:rPr>
+      <w:rFonts w:cs="OpenSymbol"/>
+    </w:rPr>
+  </w:style>
+  <w:style w:type="character" w:styleId="ListLabel96">
+    <w:name w:val="ListLabel 96"/>
+    <w:qFormat/>
+    <w:rPr>
+      <w:rFonts w:cs="OpenSymbol"/>
+    </w:rPr>
+  </w:style>
+  <w:style w:type="character" w:styleId="ListLabel97">
+    <w:name w:val="ListLabel 97"/>
+    <w:qFormat/>
+    <w:rPr>
+      <w:rFonts w:cs="OpenSymbol"/>
+    </w:rPr>
+  </w:style>
+  <w:style w:type="character" w:styleId="ListLabel98">
+    <w:name w:val="ListLabel 98"/>
+    <w:qFormat/>
+    <w:rPr>
+      <w:rFonts w:cs="OpenSymbol"/>
+    </w:rPr>
+  </w:style>
+  <w:style w:type="character" w:styleId="ListLabel99">
+    <w:name w:val="ListLabel 99"/>
+    <w:qFormat/>
+    <w:rPr>
+      <w:rFonts w:cs="OpenSymbol"/>
+    </w:rPr>
+  </w:style>
+  <w:style w:type="character" w:styleId="ListLabel100">
+    <w:name w:val="ListLabel 100"/>
+    <w:qFormat/>
+    <w:rPr>
+      <w:rFonts w:cs="OpenSymbol"/>
+      <w:sz w:val="20"/>
+    </w:rPr>
+  </w:style>
+  <w:style w:type="character" w:styleId="ListLabel101">
+    <w:name w:val="ListLabel 101"/>
+    <w:qFormat/>
+    <w:rPr>
+      <w:rFonts w:cs="OpenSymbol"/>
+    </w:rPr>
+  </w:style>
+  <w:style w:type="character" w:styleId="ListLabel102">
+    <w:name w:val="ListLabel 102"/>
+    <w:qFormat/>
+    <w:rPr>
+      <w:rFonts w:cs="OpenSymbol"/>
+    </w:rPr>
+  </w:style>
+  <w:style w:type="character" w:styleId="ListLabel103">
+    <w:name w:val="ListLabel 103"/>
+    <w:qFormat/>
+    <w:rPr>
+      <w:rFonts w:cs="OpenSymbol"/>
+    </w:rPr>
+  </w:style>
+  <w:style w:type="character" w:styleId="ListLabel104">
+    <w:name w:val="ListLabel 104"/>
+    <w:qFormat/>
+    <w:rPr>
+      <w:rFonts w:cs="OpenSymbol"/>
+    </w:rPr>
+  </w:style>
+  <w:style w:type="character" w:styleId="ListLabel105">
+    <w:name w:val="ListLabel 105"/>
+    <w:qFormat/>
+    <w:rPr>
+      <w:rFonts w:cs="OpenSymbol"/>
+    </w:rPr>
+  </w:style>
+  <w:style w:type="character" w:styleId="ListLabel106">
+    <w:name w:val="ListLabel 106"/>
+    <w:qFormat/>
+    <w:rPr>
+      <w:rFonts w:cs="OpenSymbol"/>
+    </w:rPr>
+  </w:style>
+  <w:style w:type="character" w:styleId="ListLabel107">
+    <w:name w:val="ListLabel 107"/>
+    <w:qFormat/>
+    <w:rPr>
+      <w:rFonts w:cs="OpenSymbol"/>
+    </w:rPr>
+  </w:style>
+  <w:style w:type="character" w:styleId="ListLabel108">
+    <w:name w:val="ListLabel 108"/>
+    <w:qFormat/>
+    <w:rPr>
+      <w:rFonts w:cs="OpenSymbol"/>
+    </w:rPr>
+  </w:style>
+  <w:style w:type="character" w:styleId="ListLabel109">
+    <w:name w:val="ListLabel 109"/>
+    <w:qFormat/>
+    <w:rPr>
+      <w:rFonts w:cs="OpenSymbol"/>
+    </w:rPr>
+  </w:style>
+  <w:style w:type="character" w:styleId="ListLabel110">
+    <w:name w:val="ListLabel 110"/>
+    <w:qFormat/>
+    <w:rPr>
+      <w:rFonts w:cs="OpenSymbol"/>
+    </w:rPr>
+  </w:style>
+  <w:style w:type="character" w:styleId="ListLabel111">
+    <w:name w:val="ListLabel 111"/>
+    <w:qFormat/>
+    <w:rPr>
+      <w:rFonts w:cs="OpenSymbol"/>
+    </w:rPr>
+  </w:style>
+  <w:style w:type="character" w:styleId="ListLabel112">
+    <w:name w:val="ListLabel 112"/>
+    <w:qFormat/>
+    <w:rPr>
+      <w:rFonts w:cs="OpenSymbol"/>
+    </w:rPr>
+  </w:style>
+  <w:style w:type="character" w:styleId="ListLabel113">
+    <w:name w:val="ListLabel 113"/>
+    <w:qFormat/>
+    <w:rPr>
+      <w:rFonts w:cs="OpenSymbol"/>
+    </w:rPr>
+  </w:style>
+  <w:style w:type="character" w:styleId="ListLabel114">
+    <w:name w:val="ListLabel 114"/>
+    <w:qFormat/>
+    <w:rPr>
+      <w:rFonts w:cs="OpenSymbol"/>
+    </w:rPr>
+  </w:style>
+  <w:style w:type="character" w:styleId="ListLabel115">
+    <w:name w:val="ListLabel 115"/>
+    <w:qFormat/>
+    <w:rPr>
+      <w:rFonts w:cs="OpenSymbol"/>
+    </w:rPr>
+  </w:style>
+  <w:style w:type="character" w:styleId="ListLabel116">
+    <w:name w:val="ListLabel 116"/>
+    <w:qFormat/>
+    <w:rPr>
+      <w:rFonts w:cs="OpenSymbol"/>
+    </w:rPr>
+  </w:style>
+  <w:style w:type="character" w:styleId="ListLabel117">
+    <w:name w:val="ListLabel 117"/>
+    <w:qFormat/>
+    <w:rPr>
+      <w:rFonts w:cs="OpenSymbol"/>
+    </w:rPr>
+  </w:style>
+  <w:style w:type="character" w:styleId="ListLabel118">
+    <w:name w:val="ListLabel 118"/>
+    <w:qFormat/>
+    <w:rPr>
+      <w:rFonts w:cs="OpenSymbol"/>
+    </w:rPr>
+  </w:style>
+  <w:style w:type="character" w:styleId="ListLabel119">
+    <w:name w:val="ListLabel 119"/>
+    <w:qFormat/>
+    <w:rPr>
+      <w:rFonts w:cs="OpenSymbol"/>
+    </w:rPr>
+  </w:style>
+  <w:style w:type="character" w:styleId="ListLabel120">
+    <w:name w:val="ListLabel 120"/>
+    <w:qFormat/>
+    <w:rPr>
+      <w:rFonts w:cs="OpenSymbol"/>
+    </w:rPr>
+  </w:style>
+  <w:style w:type="character" w:styleId="ListLabel121">
+    <w:name w:val="ListLabel 121"/>
+    <w:qFormat/>
+    <w:rPr>
+      <w:rFonts w:cs="OpenSymbol"/>
+    </w:rPr>
+  </w:style>
+  <w:style w:type="character" w:styleId="ListLabel122">
+    <w:name w:val="ListLabel 122"/>
+    <w:qFormat/>
+    <w:rPr>
+      <w:rFonts w:cs="OpenSymbol"/>
+    </w:rPr>
+  </w:style>
+  <w:style w:type="character" w:styleId="ListLabel123">
+    <w:name w:val="ListLabel 123"/>
+    <w:qFormat/>
+    <w:rPr>
+      <w:rFonts w:cs="OpenSymbol"/>
+    </w:rPr>
+  </w:style>
+  <w:style w:type="character" w:styleId="ListLabel124">
+    <w:name w:val="ListLabel 124"/>
+    <w:qFormat/>
+    <w:rPr>
+      <w:rFonts w:cs="OpenSymbol"/>
+    </w:rPr>
+  </w:style>
+  <w:style w:type="character" w:styleId="ListLabel125">
+    <w:name w:val="ListLabel 125"/>
+    <w:qFormat/>
+    <w:rPr>
+      <w:rFonts w:cs="OpenSymbol"/>
+    </w:rPr>
+  </w:style>
+  <w:style w:type="character" w:styleId="ListLabel126">
+    <w:name w:val="ListLabel 126"/>
+    <w:qFormat/>
+    <w:rPr>
+      <w:rFonts w:cs="OpenSymbol"/>
+    </w:rPr>
+  </w:style>
+  <w:style w:type="character" w:styleId="ListLabel127">
+    <w:name w:val="ListLabel 127"/>
+    <w:qFormat/>
+    <w:rPr>
+      <w:rFonts w:cs="OpenSymbol"/>
+    </w:rPr>
+  </w:style>
+  <w:style w:type="character" w:styleId="ListLabel128">
+    <w:name w:val="ListLabel 128"/>
+    <w:qFormat/>
+    <w:rPr>
+      <w:rFonts w:cs="OpenSymbol"/>
+    </w:rPr>
+  </w:style>
+  <w:style w:type="character" w:styleId="ListLabel129">
+    <w:name w:val="ListLabel 129"/>
+    <w:qFormat/>
+    <w:rPr>
+      <w:rFonts w:cs="OpenSymbol"/>
+    </w:rPr>
+  </w:style>
+  <w:style w:type="character" w:styleId="ListLabel130">
+    <w:name w:val="ListLabel 130"/>
+    <w:qFormat/>
+    <w:rPr>
+      <w:rFonts w:cs="OpenSymbol"/>
+    </w:rPr>
+  </w:style>
+  <w:style w:type="character" w:styleId="ListLabel131">
+    <w:name w:val="ListLabel 131"/>
+    <w:qFormat/>
+    <w:rPr>
+      <w:rFonts w:cs="OpenSymbol"/>
+    </w:rPr>
+  </w:style>
+  <w:style w:type="character" w:styleId="ListLabel132">
+    <w:name w:val="ListLabel 132"/>
+    <w:qFormat/>
+    <w:rPr>
+      <w:rFonts w:cs="OpenSymbol"/>
+    </w:rPr>
+  </w:style>
+  <w:style w:type="character" w:styleId="ListLabel133">
+    <w:name w:val="ListLabel 133"/>
+    <w:qFormat/>
+    <w:rPr>
+      <w:rFonts w:cs="OpenSymbol"/>
+    </w:rPr>
+  </w:style>
+  <w:style w:type="character" w:styleId="ListLabel134">
+    <w:name w:val="ListLabel 134"/>
+    <w:qFormat/>
+    <w:rPr>
+      <w:rFonts w:cs="OpenSymbol"/>
+    </w:rPr>
+  </w:style>
+  <w:style w:type="character" w:styleId="ListLabel135">
+    <w:name w:val="ListLabel 135"/>
+    <w:qFormat/>
+    <w:rPr>
+      <w:rFonts w:cs="OpenSymbol"/>
+    </w:rPr>
+  </w:style>
+  <w:style w:type="character" w:styleId="ListLabel136">
+    <w:name w:val="ListLabel 136"/>
+    <w:qFormat/>
+    <w:rPr>
+      <w:rFonts w:cs="OpenSymbol"/>
+      <w:sz w:val="20"/>
+    </w:rPr>
+  </w:style>
+  <w:style w:type="character" w:styleId="ListLabel137">
+    <w:name w:val="ListLabel 137"/>
+    <w:qFormat/>
+    <w:rPr>
+      <w:rFonts w:cs="OpenSymbol"/>
+    </w:rPr>
+  </w:style>
+  <w:style w:type="character" w:styleId="ListLabel138">
+    <w:name w:val="ListLabel 138"/>
+    <w:qFormat/>
+    <w:rPr>
+      <w:rFonts w:cs="OpenSymbol"/>
+    </w:rPr>
+  </w:style>
+  <w:style w:type="character" w:styleId="ListLabel139">
+    <w:name w:val="ListLabel 139"/>
+    <w:qFormat/>
+    <w:rPr>
+      <w:rFonts w:cs="OpenSymbol"/>
+    </w:rPr>
+  </w:style>
+  <w:style w:type="character" w:styleId="ListLabel140">
+    <w:name w:val="ListLabel 140"/>
+    <w:qFormat/>
+    <w:rPr>
+      <w:rFonts w:cs="OpenSymbol"/>
+    </w:rPr>
+  </w:style>
+  <w:style w:type="character" w:styleId="ListLabel141">
+    <w:name w:val="ListLabel 141"/>
+    <w:qFormat/>
+    <w:rPr>
+      <w:rFonts w:cs="OpenSymbol"/>
+    </w:rPr>
+  </w:style>
+  <w:style w:type="character" w:styleId="ListLabel142">
+    <w:name w:val="ListLabel 142"/>
+    <w:qFormat/>
+    <w:rPr>
+      <w:rFonts w:cs="OpenSymbol"/>
+    </w:rPr>
+  </w:style>
+  <w:style w:type="character" w:styleId="ListLabel143">
+    <w:name w:val="ListLabel 143"/>
+    <w:qFormat/>
+    <w:rPr>
+      <w:rFonts w:cs="OpenSymbol"/>
+    </w:rPr>
+  </w:style>
+  <w:style w:type="character" w:styleId="ListLabel144">
+    <w:name w:val="ListLabel 144"/>
+    <w:qFormat/>
+    <w:rPr>
+      <w:rFonts w:cs="OpenSymbol"/>
+    </w:rPr>
+  </w:style>
+  <w:style w:type="character" w:styleId="ListLabel145">
+    <w:name w:val="ListLabel 145"/>
+    <w:qFormat/>
+    <w:rPr>
+      <w:rFonts w:cs="OpenSymbol"/>
+    </w:rPr>
+  </w:style>
+  <w:style w:type="character" w:styleId="ListLabel146">
+    <w:name w:val="ListLabel 146"/>
+    <w:qFormat/>
+    <w:rPr>
+      <w:rFonts w:cs="OpenSymbol"/>
+    </w:rPr>
+  </w:style>
+  <w:style w:type="character" w:styleId="ListLabel147">
+    <w:name w:val="ListLabel 147"/>
+    <w:qFormat/>
+    <w:rPr>
+      <w:rFonts w:cs="OpenSymbol"/>
+    </w:rPr>
+  </w:style>
+  <w:style w:type="character" w:styleId="ListLabel148">
+    <w:name w:val="ListLabel 148"/>
+    <w:qFormat/>
+    <w:rPr>
+      <w:rFonts w:cs="OpenSymbol"/>
+    </w:rPr>
+  </w:style>
+  <w:style w:type="character" w:styleId="ListLabel149">
+    <w:name w:val="ListLabel 149"/>
+    <w:qFormat/>
+    <w:rPr>
+      <w:rFonts w:cs="OpenSymbol"/>
+    </w:rPr>
+  </w:style>
+  <w:style w:type="character" w:styleId="ListLabel150">
+    <w:name w:val="ListLabel 150"/>
+    <w:qFormat/>
+    <w:rPr>
+      <w:rFonts w:cs="OpenSymbol"/>
+    </w:rPr>
+  </w:style>
+  <w:style w:type="character" w:styleId="ListLabel151">
+    <w:name w:val="ListLabel 151"/>
+    <w:qFormat/>
+    <w:rPr>
+      <w:rFonts w:cs="OpenSymbol"/>
+    </w:rPr>
+  </w:style>
+  <w:style w:type="character" w:styleId="ListLabel152">
+    <w:name w:val="ListLabel 152"/>
+    <w:qFormat/>
+    <w:rPr>
+      <w:rFonts w:cs="OpenSymbol"/>
+    </w:rPr>
+  </w:style>
+  <w:style w:type="character" w:styleId="ListLabel153">
+    <w:name w:val="ListLabel 153"/>
+    <w:qFormat/>
+    <w:rPr>
+      <w:rFonts w:cs="OpenSymbol"/>
+    </w:rPr>
+  </w:style>
+  <w:style w:type="character" w:styleId="ListLabel154">
+    <w:name w:val="ListLabel 154"/>
+    <w:qFormat/>
+    <w:rPr>
+      <w:rFonts w:cs="OpenSymbol"/>
+    </w:rPr>
+  </w:style>
+  <w:style w:type="character" w:styleId="ListLabel155">
+    <w:name w:val="ListLabel 155"/>
+    <w:qFormat/>
+    <w:rPr>
+      <w:rFonts w:cs="OpenSymbol"/>
+    </w:rPr>
+  </w:style>
+  <w:style w:type="character" w:styleId="ListLabel156">
+    <w:name w:val="ListLabel 156"/>
+    <w:qFormat/>
+    <w:rPr>
+      <w:rFonts w:cs="OpenSymbol"/>
+    </w:rPr>
+  </w:style>
+  <w:style w:type="character" w:styleId="ListLabel157">
+    <w:name w:val="ListLabel 157"/>
+    <w:qFormat/>
+    <w:rPr>
+      <w:rFonts w:cs="OpenSymbol"/>
+    </w:rPr>
+  </w:style>
+  <w:style w:type="character" w:styleId="ListLabel158">
+    <w:name w:val="ListLabel 158"/>
+    <w:qFormat/>
+    <w:rPr>
+      <w:rFonts w:cs="OpenSymbol"/>
+    </w:rPr>
+  </w:style>
+  <w:style w:type="character" w:styleId="ListLabel159">
+    <w:name w:val="ListLabel 159"/>
+    <w:qFormat/>
+    <w:rPr>
+      <w:rFonts w:cs="OpenSymbol"/>
+    </w:rPr>
+  </w:style>
+  <w:style w:type="character" w:styleId="ListLabel160">
+    <w:name w:val="ListLabel 160"/>
+    <w:qFormat/>
+    <w:rPr>
+      <w:rFonts w:cs="OpenSymbol"/>
+    </w:rPr>
+  </w:style>
+  <w:style w:type="character" w:styleId="ListLabel161">
+    <w:name w:val="ListLabel 161"/>
+    <w:qFormat/>
+    <w:rPr>
+      <w:rFonts w:cs="OpenSymbol"/>
+    </w:rPr>
+  </w:style>
+  <w:style w:type="character" w:styleId="ListLabel162">
+    <w:name w:val="ListLabel 162"/>
+    <w:qFormat/>
+    <w:rPr>
+      <w:rFonts w:cs="OpenSymbol"/>
+    </w:rPr>
+  </w:style>
   <w:style w:type="paragraph" w:styleId="Heading">
     <w:name w:val="Heading"/>
     <w:basedOn w:val="Normal"/>

</xml_diff>